<commit_message>
fixing the images problem in all the documents
</commit_message>
<xml_diff>
--- a/thesis/JMXPlugIn_Lisdey/Developer Guide.docx
+++ b/thesis/JMXPlugIn_Lisdey/Developer Guide.docx
@@ -71,6 +71,7 @@
           <w:iCs/>
           <w:sz w:val="36"/>
           <w:szCs w:val="36"/>
+          <w:lang w:val="en-US"/>
         </w:rPr>
       </w:pPr>
     </w:p>
@@ -86,6 +87,7 @@
           <w:iCs/>
           <w:sz w:val="36"/>
           <w:szCs w:val="36"/>
+          <w:lang w:val="en-US"/>
         </w:rPr>
       </w:pPr>
       <w:proofErr w:type="spellStart"/>
@@ -98,6 +100,7 @@
           <w:iCs/>
           <w:sz w:val="36"/>
           <w:szCs w:val="36"/>
+          <w:lang w:val="en-US"/>
         </w:rPr>
         <w:t>jWebSocket</w:t>
       </w:r>
@@ -116,6 +119,7 @@
           <w:iCs/>
           <w:sz w:val="28"/>
           <w:szCs w:val="28"/>
+          <w:lang w:val="en-US"/>
         </w:rPr>
       </w:pPr>
       <w:proofErr w:type="spellStart"/>
@@ -127,6 +131,7 @@
           <w:iCs/>
           <w:sz w:val="28"/>
           <w:szCs w:val="28"/>
+          <w:lang w:val="en-US"/>
         </w:rPr>
         <w:t>JMXPlugIn</w:t>
       </w:r>
@@ -135,7 +140,7 @@
     <w:p>
       <w:pPr>
         <w:pStyle w:val="Standard"/>
-        <w:spacing w:after="240" w:line="360" w:lineRule="auto"/>
+        <w:spacing w:line="360" w:lineRule="auto"/>
         <w:jc w:val="right"/>
         <w:rPr>
           <w:rFonts w:ascii="Arial" w:hAnsi="Arial" w:cs="Arial"/>
@@ -144,6 +149,19 @@
           <w:iCs/>
           <w:sz w:val="28"/>
           <w:szCs w:val="28"/>
+          <w:lang w:val="en-US"/>
+        </w:rPr>
+      </w:pPr>
+    </w:p>
+    <w:p>
+      <w:pPr>
+        <w:pStyle w:val="Standard"/>
+        <w:spacing w:line="360" w:lineRule="auto"/>
+        <w:jc w:val="right"/>
+        <w:rPr>
+          <w:rFonts w:ascii="Arial" w:hAnsi="Arial" w:cs="Arial"/>
+          <w:b/>
+          <w:lang w:val="en-US"/>
         </w:rPr>
       </w:pPr>
       <w:r>
@@ -154,8 +172,9 @@
           <w:iCs/>
           <w:sz w:val="28"/>
           <w:szCs w:val="28"/>
-        </w:rPr>
-        <w:t>1.0</w:t>
+          <w:lang w:val="en-US"/>
+        </w:rPr>
+        <w:t>Lisdey Pérez Hernández</w:t>
       </w:r>
     </w:p>
     <w:p>
@@ -165,6 +184,7 @@
         <w:rPr>
           <w:rFonts w:ascii="Arial" w:hAnsi="Arial" w:cs="Arial"/>
           <w:b/>
+          <w:lang w:val="en-US"/>
         </w:rPr>
       </w:pPr>
     </w:p>
@@ -175,6 +195,7 @@
         <w:rPr>
           <w:rFonts w:ascii="Arial" w:hAnsi="Arial" w:cs="Arial"/>
           <w:b/>
+          <w:lang w:val="en-US"/>
         </w:rPr>
       </w:pPr>
     </w:p>
@@ -185,6 +206,7 @@
         <w:rPr>
           <w:rFonts w:ascii="Arial" w:hAnsi="Arial" w:cs="Arial"/>
           <w:b/>
+          <w:lang w:val="en-US"/>
         </w:rPr>
       </w:pPr>
     </w:p>
@@ -195,6 +217,7 @@
         <w:rPr>
           <w:rFonts w:ascii="Arial" w:hAnsi="Arial" w:cs="Arial"/>
           <w:b/>
+          <w:lang w:val="en-US"/>
         </w:rPr>
       </w:pPr>
     </w:p>
@@ -205,6 +228,7 @@
         <w:rPr>
           <w:rFonts w:ascii="Arial" w:hAnsi="Arial" w:cs="Arial"/>
           <w:b/>
+          <w:lang w:val="en-US"/>
         </w:rPr>
       </w:pPr>
     </w:p>
@@ -215,6 +239,7 @@
         <w:rPr>
           <w:rFonts w:ascii="Arial" w:hAnsi="Arial" w:cs="Arial"/>
           <w:b/>
+          <w:lang w:val="en-US"/>
         </w:rPr>
       </w:pPr>
     </w:p>
@@ -225,6 +250,7 @@
         <w:rPr>
           <w:rFonts w:ascii="Arial" w:hAnsi="Arial" w:cs="Arial"/>
           <w:b/>
+          <w:lang w:val="en-US"/>
         </w:rPr>
       </w:pPr>
     </w:p>
@@ -235,6 +261,7 @@
         <w:rPr>
           <w:rFonts w:ascii="Arial" w:hAnsi="Arial" w:cs="Arial"/>
           <w:b/>
+          <w:lang w:val="en-US"/>
         </w:rPr>
       </w:pPr>
     </w:p>
@@ -245,6 +272,7 @@
         <w:rPr>
           <w:rFonts w:ascii="Arial" w:hAnsi="Arial" w:cs="Arial"/>
           <w:b/>
+          <w:lang w:val="en-US"/>
         </w:rPr>
       </w:pPr>
     </w:p>
@@ -255,6 +283,7 @@
         <w:rPr>
           <w:rFonts w:ascii="Arial" w:hAnsi="Arial" w:cs="Arial"/>
           <w:b/>
+          <w:lang w:val="en-US"/>
         </w:rPr>
       </w:pPr>
     </w:p>
@@ -265,6 +294,7 @@
         <w:rPr>
           <w:rFonts w:ascii="Arial" w:hAnsi="Arial" w:cs="Arial"/>
           <w:b/>
+          <w:lang w:val="en-US"/>
         </w:rPr>
       </w:pPr>
     </w:p>
@@ -275,6 +305,7 @@
         <w:rPr>
           <w:rFonts w:ascii="Arial" w:hAnsi="Arial" w:cs="Arial"/>
           <w:b/>
+          <w:lang w:val="en-US"/>
         </w:rPr>
       </w:pPr>
     </w:p>
@@ -285,6 +316,7 @@
         <w:rPr>
           <w:rFonts w:ascii="Arial" w:hAnsi="Arial" w:cs="Arial"/>
           <w:b/>
+          <w:lang w:val="en-US"/>
         </w:rPr>
       </w:pPr>
     </w:p>
@@ -295,6 +327,7 @@
         <w:rPr>
           <w:rFonts w:ascii="Arial" w:hAnsi="Arial" w:cs="Arial"/>
           <w:b/>
+          <w:lang w:val="en-US"/>
         </w:rPr>
       </w:pPr>
     </w:p>
@@ -305,16 +338,7 @@
         <w:rPr>
           <w:rFonts w:ascii="Arial" w:hAnsi="Arial" w:cs="Arial"/>
           <w:b/>
-        </w:rPr>
-      </w:pPr>
-    </w:p>
-    <w:p>
-      <w:pPr>
-        <w:pStyle w:val="Standard"/>
-        <w:spacing w:line="360" w:lineRule="auto"/>
-        <w:rPr>
-          <w:rFonts w:ascii="Arial" w:hAnsi="Arial" w:cs="Arial"/>
-          <w:b/>
+          <w:lang w:val="en-US"/>
         </w:rPr>
       </w:pPr>
     </w:p>
@@ -329,16 +353,33 @@
         <w:rPr>
           <w:rFonts w:ascii="Arial" w:hAnsi="Arial" w:cs="Arial"/>
           <w:b/>
+          <w:lang w:val="en-US"/>
         </w:rPr>
       </w:pPr>
     </w:p>
     <w:p>
       <w:pPr>
+        <w:pStyle w:val="Encabezado"/>
+        <w:tabs>
+          <w:tab w:val="clear" w:pos="4251"/>
+          <w:tab w:val="clear" w:pos="8503"/>
+        </w:tabs>
+        <w:spacing w:line="360" w:lineRule="auto"/>
+        <w:rPr>
+          <w:rFonts w:ascii="Arial" w:hAnsi="Arial" w:cs="Arial"/>
+          <w:b/>
+          <w:lang w:val="en-US"/>
+        </w:rPr>
+      </w:pPr>
+    </w:p>
+    <w:p>
+      <w:pPr>
         <w:pStyle w:val="Standard"/>
         <w:spacing w:line="360" w:lineRule="auto"/>
         <w:rPr>
           <w:rFonts w:ascii="Arial" w:hAnsi="Arial" w:cs="Arial"/>
           <w:b/>
+          <w:lang w:val="en-US"/>
         </w:rPr>
       </w:pPr>
     </w:p>
@@ -369,7 +410,6 @@
           <w:bCs/>
           <w:color w:val="000000"/>
         </w:rPr>
-        <w:lastRenderedPageBreak/>
         <w:t>Overview</w:t>
       </w:r>
       <w:proofErr w:type="spellEnd"/>
@@ -695,65 +735,27 @@
         <w:jc w:val="both"/>
         <w:rPr>
           <w:rFonts w:ascii="Arial" w:hAnsi="Arial" w:cs="Arial"/>
-        </w:rPr>
-      </w:pPr>
-      <w:r>
-        <w:rPr>
-          <w:rFonts w:ascii="Arial" w:hAnsi="Arial"/>
-          <w:iCs/>
-          <w:noProof/>
-          <w:lang w:val="en-US" w:eastAsia="en-US" w:bidi="ar-SA"/>
-        </w:rPr>
-        <w:lastRenderedPageBreak/>
-        <w:drawing>
-          <wp:inline distT="0" distB="0" distL="0" distR="0">
-            <wp:extent cx="5399405" cy="5008972"/>
-            <wp:effectExtent l="0" t="0" r="0" b="1270"/>
-            <wp:docPr id="2" name="Imagen 2" descr="Diagrama de Componentes JMXPlugIn"/>
-            <wp:cNvGraphicFramePr>
-              <a:graphicFrameLocks xmlns:a="http://schemas.openxmlformats.org/drawingml/2006/main" noChangeAspect="1"/>
-            </wp:cNvGraphicFramePr>
-            <a:graphic xmlns:a="http://schemas.openxmlformats.org/drawingml/2006/main">
-              <a:graphicData uri="http://schemas.openxmlformats.org/drawingml/2006/picture">
-                <pic:pic xmlns:pic="http://schemas.openxmlformats.org/drawingml/2006/picture">
-                  <pic:nvPicPr>
-                    <pic:cNvPr id="0" name="Picture 9" descr="Diagrama de Componentes JMXPlugIn"/>
-                    <pic:cNvPicPr>
-                      <a:picLocks noChangeAspect="1" noChangeArrowheads="1"/>
-                    </pic:cNvPicPr>
-                  </pic:nvPicPr>
-                  <pic:blipFill>
-                    <a:blip r:embed="rId9">
-                      <a:extLst>
-                        <a:ext uri="{28A0092B-C50C-407E-A947-70E740481C1C}">
-                          <a14:useLocalDpi xmlns:a14="http://schemas.microsoft.com/office/drawing/2010/main" val="0"/>
-                        </a:ext>
-                      </a:extLst>
-                    </a:blip>
-                    <a:srcRect/>
-                    <a:stretch>
-                      <a:fillRect/>
-                    </a:stretch>
-                  </pic:blipFill>
-                  <pic:spPr bwMode="auto">
-                    <a:xfrm>
-                      <a:off x="0" y="0"/>
-                      <a:ext cx="5399405" cy="5008972"/>
-                    </a:xfrm>
-                    <a:prstGeom prst="rect">
-                      <a:avLst/>
-                    </a:prstGeom>
-                    <a:noFill/>
-                    <a:ln>
-                      <a:noFill/>
-                    </a:ln>
-                  </pic:spPr>
-                </pic:pic>
-              </a:graphicData>
-            </a:graphic>
-          </wp:inline>
-        </w:drawing>
-      </w:r>
+          <w:lang w:val="en-US"/>
+        </w:rPr>
+      </w:pPr>
+      <w:hyperlink r:id="rId9" w:history="1">
+        <w:r>
+          <w:rPr>
+            <w:rStyle w:val="Hipervnculo"/>
+            <w:rFonts w:ascii="Arial" w:hAnsi="Arial" w:cs="Arial"/>
+            <w:lang w:val="en-US"/>
+          </w:rPr>
+          <w:t>https://jwsdev.o</w:t>
+        </w:r>
+        <w:r>
+          <w:rPr>
+            <w:rStyle w:val="Hipervnculo"/>
+            <w:rFonts w:ascii="Arial" w:hAnsi="Arial" w:cs="Arial"/>
+            <w:lang w:val="en-US"/>
+          </w:rPr>
+          <w:t>rg:9443/svn/jWebSocket/thesis/JMXPlugIn_Lisdey/Images/components_packages.png</w:t>
+        </w:r>
+      </w:hyperlink>
     </w:p>
     <w:p>
       <w:pPr>
@@ -1904,34 +1906,16 @@
                 <w:lang w:val="en-US"/>
               </w:rPr>
             </w:pPr>
-            <w:r>
-              <w:fldChar w:fldCharType="begin"/>
-            </w:r>
-            <w:r>
-              <w:rPr>
-                <w:lang w:val="en-US"/>
-              </w:rPr>
-              <w:instrText xml:space="preserve"> HYPERLINK "https://jwsdev.org:9443/svn/jWebSocket/branches/jWebSocket-1.0/jWebSocketPlugIns/jWebSocketJMXPlugIn" </w:instrText>
-            </w:r>
-            <w:r>
-              <w:fldChar w:fldCharType="separate"/>
-            </w:r>
-            <w:r>
-              <w:rPr>
-                <w:rStyle w:val="Hipervnculo"/>
-                <w:rFonts w:ascii="Arial" w:hAnsi="Arial"/>
-                <w:lang w:val="en-US"/>
-              </w:rPr>
-              <w:t>https://jwsdev.org:9443/svn/jWebSocket/branches/jWebSocket-1.0/jWebSocketPlugIns/jWebSocketJMXPlugIn</w:t>
-            </w:r>
-            <w:r>
-              <w:rPr>
-                <w:rStyle w:val="Hipervnculo"/>
-                <w:rFonts w:ascii="Arial" w:hAnsi="Arial"/>
-                <w:lang w:val="en-US"/>
-              </w:rPr>
-              <w:fldChar w:fldCharType="end"/>
-            </w:r>
+            <w:hyperlink r:id="rId10" w:history="1">
+              <w:r>
+                <w:rPr>
+                  <w:rStyle w:val="Hipervnculo"/>
+                  <w:rFonts w:ascii="Arial" w:hAnsi="Arial"/>
+                  <w:lang w:val="en-US"/>
+                </w:rPr>
+                <w:t>https://jwsdev.org:9443/svn/jWebSocket/branches/jWebSocket-1.0/jWebSocketPlugIns/jWebSocketJMXPlugIn</w:t>
+              </w:r>
+            </w:hyperlink>
             <w:r>
               <w:rPr>
                 <w:rFonts w:ascii="Arial" w:hAnsi="Arial" w:cs="Arial"/>
@@ -3337,10 +3321,8 @@
               <w:pStyle w:val="TableContents"/>
               <w:snapToGrid w:val="0"/>
               <w:rPr>
-                <w:rFonts w:ascii="Courier 10 Pitch" w:hAnsi="Courier 10 Pitch" w:cs="Arial"/>
-                <w:bCs/>
-                <w:sz w:val="20"/>
-                <w:szCs w:val="20"/>
+                <w:rFonts w:ascii="Arial" w:hAnsi="Arial" w:cs="Arial"/>
+                <w:lang w:val="en-US"/>
               </w:rPr>
             </w:pPr>
             <w:r>
@@ -3353,33 +3335,30 @@
               </w:rPr>
               <w:t xml:space="preserve"> </w:t>
             </w:r>
-            <w:r>
-              <w:object w:dxaOrig="5670" w:dyaOrig="1815">
-                <v:shapetype id="_x0000_t75" coordsize="21600,21600" o:spt="75" o:preferrelative="t" path="m@4@5l@4@11@9@11@9@5xe" filled="f" stroked="f">
-                  <v:stroke joinstyle="miter"/>
-                  <v:formulas>
-                    <v:f eqn="if lineDrawn pixelLineWidth 0"/>
-                    <v:f eqn="sum @0 1 0"/>
-                    <v:f eqn="sum 0 0 @1"/>
-                    <v:f eqn="prod @2 1 2"/>
-                    <v:f eqn="prod @3 21600 pixelWidth"/>
-                    <v:f eqn="prod @3 21600 pixelHeight"/>
-                    <v:f eqn="sum @0 0 1"/>
-                    <v:f eqn="prod @6 1 2"/>
-                    <v:f eqn="prod @7 21600 pixelWidth"/>
-                    <v:f eqn="sum @8 21600 0"/>
-                    <v:f eqn="prod @7 21600 pixelHeight"/>
-                    <v:f eqn="sum @10 21600 0"/>
-                  </v:formulas>
-                  <v:path o:extrusionok="f" gradientshapeok="t" o:connecttype="rect"/>
-                  <o:lock v:ext="edit" aspectratio="t"/>
-                </v:shapetype>
-                <v:shape id="_x0000_i1025" type="#_x0000_t75" style="width:239.1pt;height:76.75pt" o:ole="">
-                  <v:imagedata r:id="rId10" o:title=""/>
-                </v:shape>
-                <o:OLEObject Type="Embed" ProgID="PBrush" ShapeID="_x0000_i1025" DrawAspect="Content" ObjectID="_1397485977" r:id="rId11"/>
-              </w:object>
-            </w:r>
+            <w:hyperlink r:id="rId11" w:history="1">
+              <w:r>
+                <w:rPr>
+                  <w:rStyle w:val="Hipervnculo"/>
+                  <w:rFonts w:ascii="Arial" w:hAnsi="Arial" w:cs="Arial"/>
+                  <w:bCs/>
+                  <w:lang w:val="en-US"/>
+                </w:rPr>
+                <w:t>https://jwsdev.org:9443/svn/jWebSocket/thesis/JMXPlugIn_Lisdey/Images/source_code_packege.png</w:t>
+              </w:r>
+            </w:hyperlink>
+          </w:p>
+          <w:p>
+            <w:pPr>
+              <w:pStyle w:val="TableContents"/>
+              <w:snapToGrid w:val="0"/>
+              <w:rPr>
+                <w:rFonts w:ascii="Courier 10 Pitch" w:hAnsi="Courier 10 Pitch" w:cs="Arial"/>
+                <w:bCs/>
+                <w:sz w:val="20"/>
+                <w:szCs w:val="20"/>
+                <w:lang w:val="en-US"/>
+              </w:rPr>
+            </w:pPr>
           </w:p>
         </w:tc>
       </w:tr>
@@ -3882,63 +3861,20 @@
         <w:rPr>
           <w:rFonts w:ascii="Arial" w:hAnsi="Arial" w:cs="Humnst777 Lt BT"/>
           <w:iCs/>
-        </w:rPr>
-      </w:pPr>
-      <w:r>
-        <w:rPr>
-          <w:noProof/>
-          <w:kern w:val="0"/>
-          <w:lang w:val="en-US" w:eastAsia="en-US"/>
-        </w:rPr>
-        <w:drawing>
-          <wp:inline distT="0" distB="0" distL="0" distR="0">
-            <wp:extent cx="5399405" cy="974610"/>
-            <wp:effectExtent l="0" t="0" r="0" b="0"/>
-            <wp:docPr id="5" name="Imagen 5"/>
-            <wp:cNvGraphicFramePr>
-              <a:graphicFrameLocks xmlns:a="http://schemas.openxmlformats.org/drawingml/2006/main" noChangeAspect="1"/>
-            </wp:cNvGraphicFramePr>
-            <a:graphic xmlns:a="http://schemas.openxmlformats.org/drawingml/2006/main">
-              <a:graphicData uri="http://schemas.openxmlformats.org/drawingml/2006/picture">
-                <pic:pic xmlns:pic="http://schemas.openxmlformats.org/drawingml/2006/picture">
-                  <pic:nvPicPr>
-                    <pic:cNvPr id="0" name="Picture 24"/>
-                    <pic:cNvPicPr>
-                      <a:picLocks noChangeAspect="1" noChangeArrowheads="1"/>
-                    </pic:cNvPicPr>
-                  </pic:nvPicPr>
-                  <pic:blipFill>
-                    <a:blip r:embed="rId12">
-                      <a:extLst>
-                        <a:ext uri="{28A0092B-C50C-407E-A947-70E740481C1C}">
-                          <a14:useLocalDpi xmlns:a14="http://schemas.microsoft.com/office/drawing/2010/main" val="0"/>
-                        </a:ext>
-                      </a:extLst>
-                    </a:blip>
-                    <a:srcRect/>
-                    <a:stretch>
-                      <a:fillRect/>
-                    </a:stretch>
-                  </pic:blipFill>
-                  <pic:spPr bwMode="auto">
-                    <a:xfrm>
-                      <a:off x="0" y="0"/>
-                      <a:ext cx="5399405" cy="974610"/>
-                    </a:xfrm>
-                    <a:prstGeom prst="rect">
-                      <a:avLst/>
-                    </a:prstGeom>
-                    <a:noFill/>
-                    <a:ln>
-                      <a:noFill/>
-                    </a:ln>
-                  </pic:spPr>
-                </pic:pic>
-              </a:graphicData>
-            </a:graphic>
-          </wp:inline>
-        </w:drawing>
-      </w:r>
+          <w:lang w:val="en-US"/>
+        </w:rPr>
+      </w:pPr>
+      <w:hyperlink r:id="rId12" w:history="1">
+        <w:r>
+          <w:rPr>
+            <w:rStyle w:val="Hipervnculo"/>
+            <w:rFonts w:ascii="Arial" w:hAnsi="Arial" w:cs="Humnst777 Lt BT"/>
+            <w:iCs/>
+            <w:lang w:val="en-US"/>
+          </w:rPr>
+          <w:t>https://jwsdev.org:9443/svn/jWebSocket/thesis/JMXPlugIn_Lisdey/Images/folders.png</w:t>
+        </w:r>
+      </w:hyperlink>
     </w:p>
     <w:p>
       <w:pPr>
@@ -4679,29 +4615,29 @@
                 <w:rFonts w:ascii="Arial" w:hAnsi="Arial" w:cs="Arial"/>
                 <w:lang w:val="en-US" w:eastAsia="en-US"/>
               </w:rPr>
-              <w:t xml:space="preserve">module. Is </w:t>
+              <w:t xml:space="preserve">module. Is responsible for reading all the configuration files created for this purpose and register </w:t>
             </w:r>
             <w:r>
               <w:rPr>
                 <w:rFonts w:ascii="Arial" w:hAnsi="Arial" w:cs="Arial"/>
                 <w:lang w:val="en-US" w:eastAsia="en-US"/>
               </w:rPr>
+              <w:t>the object so</w:t>
+            </w:r>
+            <w:r>
+              <w:rPr>
+                <w:rFonts w:ascii="Arial" w:hAnsi="Arial" w:cs="Arial"/>
+                <w:lang w:val="en-US" w:eastAsia="en-US"/>
+              </w:rPr>
+              <w:t xml:space="preserve"> they can be remotely </w:t>
+            </w:r>
+            <w:r>
+              <w:rPr>
+                <w:rFonts w:ascii="Arial" w:hAnsi="Arial" w:cs="Arial"/>
+                <w:lang w:val="en-US" w:eastAsia="en-US"/>
+              </w:rPr>
               <w:lastRenderedPageBreak/>
-              <w:t xml:space="preserve">responsible for reading all the configuration files created for this purpose and register </w:t>
-            </w:r>
-            <w:r>
-              <w:rPr>
-                <w:rFonts w:ascii="Arial" w:hAnsi="Arial" w:cs="Arial"/>
-                <w:lang w:val="en-US" w:eastAsia="en-US"/>
-              </w:rPr>
-              <w:t>the object so</w:t>
-            </w:r>
-            <w:r>
-              <w:rPr>
-                <w:rFonts w:ascii="Arial" w:hAnsi="Arial" w:cs="Arial"/>
-                <w:lang w:val="en-US" w:eastAsia="en-US"/>
-              </w:rPr>
-              <w:t xml:space="preserve"> they can be remotely exported.</w:t>
+              <w:t>exported.</w:t>
             </w:r>
           </w:p>
         </w:tc>
@@ -5556,7 +5492,6 @@
                 <w:rFonts w:ascii="Arial" w:hAnsi="Arial" w:cs="Arial"/>
                 <w:lang w:val="en-US" w:eastAsia="en-US"/>
               </w:rPr>
-              <w:lastRenderedPageBreak/>
               <w:t>and classes to export and their metadata.</w:t>
             </w:r>
           </w:p>
@@ -5587,7 +5522,6 @@
                 <w:rFonts w:ascii="Arial" w:hAnsi="Arial" w:cs="Arial"/>
                 <w:lang w:eastAsia="en-US"/>
               </w:rPr>
-              <w:lastRenderedPageBreak/>
               <w:t>ParameterDefinition</w:t>
             </w:r>
             <w:proofErr w:type="spellEnd"/>
@@ -5627,6 +5561,7 @@
                 <w:rFonts w:ascii="Arial" w:hAnsi="Arial" w:cs="Arial"/>
                 <w:lang w:val="en-US" w:eastAsia="en-US"/>
               </w:rPr>
+              <w:lastRenderedPageBreak/>
               <w:t xml:space="preserve">operations of </w:t>
             </w:r>
             <w:r>
@@ -6686,7 +6621,6 @@
           <w:rFonts w:ascii="Arial" w:hAnsi="Arial" w:cs="Arial"/>
           <w:lang w:val="en-US" w:eastAsia="en-US"/>
         </w:rPr>
-        <w:lastRenderedPageBreak/>
         <w:t xml:space="preserve">The common code standards used to develop the </w:t>
       </w:r>
       <w:proofErr w:type="spellStart"/>
@@ -6711,7 +6645,16 @@
           <w:rFonts w:ascii="Arial" w:hAnsi="Arial" w:cs="Arial"/>
           <w:lang w:val="en-US" w:eastAsia="en-US"/>
         </w:rPr>
-        <w:t>jWebSocket</w:t>
+        <w:t>jWebSoc</w:t>
+      </w:r>
+      <w:bookmarkStart w:id="2" w:name="_GoBack"/>
+      <w:bookmarkEnd w:id="2"/>
+      <w:r>
+        <w:rPr>
+          <w:rFonts w:ascii="Arial" w:hAnsi="Arial" w:cs="Arial"/>
+          <w:lang w:val="en-US" w:eastAsia="en-US"/>
+        </w:rPr>
+        <w:t>ket</w:t>
       </w:r>
       <w:proofErr w:type="spellEnd"/>
       <w:r>
@@ -7781,34 +7724,16 @@
         </w:rPr>
         <w:t xml:space="preserve"> </w:t>
       </w:r>
-      <w:r>
-        <w:fldChar w:fldCharType="begin"/>
-      </w:r>
-      <w:r>
-        <w:rPr>
-          <w:lang w:val="en-US"/>
-        </w:rPr>
-        <w:instrText xml:space="preserve"> HYPERLINK "http://mx4j.sourceforge.net/" </w:instrText>
-      </w:r>
-      <w:r>
-        <w:fldChar w:fldCharType="separate"/>
-      </w:r>
-      <w:r>
-        <w:rPr>
-          <w:rStyle w:val="Hipervnculo"/>
-          <w:rFonts w:ascii="Arial" w:hAnsi="Arial" w:cs="Arial"/>
-          <w:lang w:val="en-US" w:eastAsia="en-US" w:bidi="es-ES"/>
-        </w:rPr>
-        <w:t>http://mx4j.sourceforge.net/</w:t>
-      </w:r>
-      <w:r>
-        <w:rPr>
-          <w:rStyle w:val="Hipervnculo"/>
-          <w:rFonts w:ascii="Arial" w:hAnsi="Arial" w:cs="Arial"/>
-          <w:lang w:val="en-US" w:eastAsia="en-US" w:bidi="es-ES"/>
-        </w:rPr>
-        <w:fldChar w:fldCharType="end"/>
-      </w:r>
+      <w:hyperlink r:id="rId14" w:history="1">
+        <w:r>
+          <w:rPr>
+            <w:rStyle w:val="Hipervnculo"/>
+            <w:rFonts w:ascii="Arial" w:hAnsi="Arial" w:cs="Arial"/>
+            <w:lang w:val="en-US" w:eastAsia="en-US" w:bidi="es-ES"/>
+          </w:rPr>
+          <w:t>http://mx4j.sourceforge.net/</w:t>
+        </w:r>
+      </w:hyperlink>
       <w:r>
         <w:rPr>
           <w:rFonts w:ascii="Arial" w:hAnsi="Arial" w:cs="Arial"/>
@@ -8354,6 +8279,7 @@
           <w:i/>
           <w:iCs/>
           <w:color w:val="0000FF"/>
+          <w:lang w:val="en-US"/>
         </w:rPr>
       </w:pPr>
       <w:r>
@@ -8362,6 +8288,7 @@
           <w:i/>
           <w:iCs/>
           <w:color w:val="0000FF"/>
+          <w:lang w:val="en-US"/>
         </w:rPr>
         <w:t>Are there known issues (</w:t>
       </w:r>
@@ -8372,6 +8299,7 @@
           <w:i/>
           <w:iCs/>
           <w:color w:val="0000FF"/>
+          <w:lang w:val="en-US"/>
         </w:rPr>
         <w:t>traps,</w:t>
       </w:r>
@@ -8382,8 +8310,29 @@
           <w:i/>
           <w:iCs/>
           <w:color w:val="0000FF"/>
-        </w:rPr>
-        <w:t xml:space="preserve"> also refer to bug-list), what are the reasons, is this approved and what can be done in case of these issues (work-</w:t>
+          <w:lang w:val="en-US"/>
+        </w:rPr>
+        <w:t xml:space="preserve"> also refer to bug-list), what are the re</w:t>
+      </w:r>
+      <w:r>
+        <w:rPr>
+          <w:rFonts w:ascii="Arial" w:eastAsia="Humnst777 Lt BT" w:hAnsi="Arial" w:cs="Humnst777 Lt BT"/>
+          <w:i/>
+          <w:iCs/>
+          <w:color w:val="0000FF"/>
+          <w:lang w:val="en-US"/>
+        </w:rPr>
+        <w:t>a</w:t>
+      </w:r>
+      <w:r>
+        <w:rPr>
+          <w:rFonts w:ascii="Arial" w:eastAsia="Humnst777 Lt BT" w:hAnsi="Arial" w:cs="Humnst777 Lt BT"/>
+          <w:i/>
+          <w:iCs/>
+          <w:color w:val="0000FF"/>
+          <w:lang w:val="en-US"/>
+        </w:rPr>
+        <w:t>sons, is this approved and what can be done in case of these issues (work-</w:t>
       </w:r>
       <w:proofErr w:type="spellStart"/>
       <w:r>
@@ -8392,6 +8341,7 @@
           <w:i/>
           <w:iCs/>
           <w:color w:val="0000FF"/>
+          <w:lang w:val="en-US"/>
         </w:rPr>
         <w:t>arounds</w:t>
       </w:r>
@@ -8402,6 +8352,7 @@
           <w:i/>
           <w:iCs/>
           <w:color w:val="0000FF"/>
+          <w:lang w:val="en-US"/>
         </w:rPr>
         <w:t xml:space="preserve">)? </w:t>
       </w:r>
@@ -8544,6 +8495,7 @@
           <w:i/>
           <w:iCs/>
           <w:color w:val="0000FF"/>
+          <w:lang w:val="en-US"/>
         </w:rPr>
       </w:pPr>
       <w:r>
@@ -8552,6 +8504,7 @@
           <w:i/>
           <w:iCs/>
           <w:color w:val="0000FF"/>
+          <w:lang w:val="en-US"/>
         </w:rPr>
         <w:t xml:space="preserve">This section describes the methods and strategies for </w:t>
       </w:r>
@@ -8562,6 +8515,7 @@
           <w:i/>
           <w:iCs/>
           <w:color w:val="0000FF"/>
+          <w:lang w:val="en-US"/>
         </w:rPr>
         <w:t>continous</w:t>
       </w:r>
@@ -8572,6 +8526,7 @@
           <w:i/>
           <w:iCs/>
           <w:color w:val="0000FF"/>
+          <w:lang w:val="en-US"/>
         </w:rPr>
         <w:t xml:space="preserve"> improvements. </w:t>
       </w:r>
@@ -8602,6 +8557,7 @@
           <w:i/>
           <w:iCs/>
           <w:color w:val="0000FF"/>
+          <w:lang w:val="en-US"/>
         </w:rPr>
         <w:t>"Improvements" means provisions for higher speed, less memory co</w:t>
       </w:r>
@@ -8611,6 +8567,7 @@
           <w:i/>
           <w:iCs/>
           <w:color w:val="0000FF"/>
+          <w:lang w:val="en-US"/>
         </w:rPr>
         <w:t>n</w:t>
       </w:r>
@@ -8620,8 +8577,9 @@
           <w:i/>
           <w:iCs/>
           <w:color w:val="0000FF"/>
-        </w:rPr>
-        <w:t>sumption, simpler maintainability or similar, which do not affect the fu</w:t>
+          <w:lang w:val="en-US"/>
+        </w:rPr>
+        <w:t>sumption, simpler maintainability or similar, which do not affect the fun</w:t>
       </w:r>
       <w:r>
         <w:rPr>
@@ -8629,8 +8587,9 @@
           <w:i/>
           <w:iCs/>
           <w:color w:val="0000FF"/>
-        </w:rPr>
-        <w:t>n</w:t>
+          <w:lang w:val="en-US"/>
+        </w:rPr>
+        <w:t>c</w:t>
       </w:r>
       <w:r>
         <w:rPr>
@@ -8638,8 +8597,9 @@
           <w:i/>
           <w:iCs/>
           <w:color w:val="0000FF"/>
-        </w:rPr>
-        <w:t xml:space="preserve">ctionality in general (e.g. "the solutions uses a quicksort instead of a </w:t>
+          <w:lang w:val="en-US"/>
+        </w:rPr>
+        <w:t xml:space="preserve">tionality in general (e.g. "the solutions uses a quicksort instead of a </w:t>
       </w:r>
       <w:proofErr w:type="spellStart"/>
       <w:r>
@@ -8648,6 +8608,17 @@
           <w:i/>
           <w:iCs/>
           <w:color w:val="0000FF"/>
+          <w:lang w:val="en-US"/>
+        </w:rPr>
+        <w:t>bu</w:t>
+      </w:r>
+      <w:r>
+        <w:rPr>
+          <w:rFonts w:ascii="Arial" w:eastAsia="Humnst777 Lt BT" w:hAnsi="Arial" w:cs="Humnst777 Lt BT"/>
+          <w:i/>
+          <w:iCs/>
+          <w:color w:val="0000FF"/>
+          <w:lang w:val="en-US"/>
         </w:rPr>
         <w:t>b</w:t>
       </w:r>
@@ -8657,17 +8628,31 @@
           <w:i/>
           <w:iCs/>
           <w:color w:val="0000FF"/>
-        </w:rPr>
-        <w:t>u</w:t>
-      </w:r>
+          <w:lang w:val="en-US"/>
+        </w:rPr>
+        <w:t>blesort</w:t>
+      </w:r>
+      <w:proofErr w:type="spellEnd"/>
       <w:r>
         <w:rPr>
           <w:rFonts w:ascii="Arial" w:eastAsia="Humnst777 Lt BT" w:hAnsi="Arial" w:cs="Humnst777 Lt BT"/>
           <w:i/>
           <w:iCs/>
           <w:color w:val="0000FF"/>
-        </w:rPr>
-        <w:t>bblesort</w:t>
+          <w:lang w:val="en-US"/>
+        </w:rPr>
+        <w:t xml:space="preserve">", or "in future the solution should use </w:t>
+      </w:r>
+      <w:proofErr w:type="spellStart"/>
+      <w:r>
+        <w:rPr>
+          <w:rFonts w:ascii="Arial" w:eastAsia="Humnst777 Lt BT" w:hAnsi="Arial" w:cs="Humnst777 Lt BT"/>
+          <w:i/>
+          <w:iCs/>
+          <w:color w:val="0000FF"/>
+          <w:lang w:val="en-US"/>
+        </w:rPr>
+        <w:t>MongoDB</w:t>
       </w:r>
       <w:proofErr w:type="spellEnd"/>
       <w:r>
@@ -8676,8 +8661,9 @@
           <w:i/>
           <w:iCs/>
           <w:color w:val="0000FF"/>
-        </w:rPr>
-        <w:t xml:space="preserve">", or "in future the solution should use </w:t>
+          <w:lang w:val="en-US"/>
+        </w:rPr>
+        <w:t xml:space="preserve"> instead of MySQL because..."). </w:t>
       </w:r>
       <w:proofErr w:type="spellStart"/>
       <w:r>
@@ -8687,7 +8673,7 @@
           <w:iCs/>
           <w:color w:val="0000FF"/>
         </w:rPr>
-        <w:t>MongoDB</w:t>
+        <w:t>It</w:t>
       </w:r>
       <w:proofErr w:type="spellEnd"/>
       <w:r>
@@ -8697,7 +8683,47 @@
           <w:iCs/>
           <w:color w:val="0000FF"/>
         </w:rPr>
-        <w:t xml:space="preserve"> instead of MySQL because..."). It does not mean bug-fixing.  </w:t>
+        <w:t xml:space="preserve"> </w:t>
+      </w:r>
+      <w:proofErr w:type="spellStart"/>
+      <w:r>
+        <w:rPr>
+          <w:rFonts w:ascii="Arial" w:eastAsia="Humnst777 Lt BT" w:hAnsi="Arial" w:cs="Humnst777 Lt BT"/>
+          <w:i/>
+          <w:iCs/>
+          <w:color w:val="0000FF"/>
+        </w:rPr>
+        <w:t>does</w:t>
+      </w:r>
+      <w:proofErr w:type="spellEnd"/>
+      <w:r>
+        <w:rPr>
+          <w:rFonts w:ascii="Arial" w:eastAsia="Humnst777 Lt BT" w:hAnsi="Arial" w:cs="Humnst777 Lt BT"/>
+          <w:i/>
+          <w:iCs/>
+          <w:color w:val="0000FF"/>
+        </w:rPr>
+        <w:t xml:space="preserve"> </w:t>
+      </w:r>
+      <w:proofErr w:type="spellStart"/>
+      <w:r>
+        <w:rPr>
+          <w:rFonts w:ascii="Arial" w:eastAsia="Humnst777 Lt BT" w:hAnsi="Arial" w:cs="Humnst777 Lt BT"/>
+          <w:i/>
+          <w:iCs/>
+          <w:color w:val="0000FF"/>
+        </w:rPr>
+        <w:t>not</w:t>
+      </w:r>
+      <w:proofErr w:type="spellEnd"/>
+      <w:r>
+        <w:rPr>
+          <w:rFonts w:ascii="Arial" w:eastAsia="Humnst777 Lt BT" w:hAnsi="Arial" w:cs="Humnst777 Lt BT"/>
+          <w:i/>
+          <w:iCs/>
+          <w:color w:val="0000FF"/>
+        </w:rPr>
+        <w:t xml:space="preserve"> mean bug-fixing.  </w:t>
       </w:r>
     </w:p>
     <w:p>
@@ -8751,6 +8777,7 @@
           <w:i/>
           <w:iCs/>
           <w:color w:val="0000FF"/>
+          <w:lang w:val="en-US"/>
         </w:rPr>
       </w:pPr>
       <w:r>
@@ -8759,11 +8786,10 @@
           <w:i/>
           <w:iCs/>
           <w:color w:val="0000FF"/>
+          <w:lang w:val="en-US"/>
         </w:rPr>
         <w:t xml:space="preserve">This is a structured lookup document; here it is about a complete reference of details, just with keywords or short sentences rather than much text, </w:t>
       </w:r>
-      <w:bookmarkStart w:id="2" w:name="_GoBack"/>
-      <w:bookmarkEnd w:id="2"/>
     </w:p>
     <w:p>
       <w:pPr>
@@ -8782,6 +8808,7 @@
           <w:i/>
           <w:iCs/>
           <w:color w:val="0000FF"/>
+          <w:lang w:val="en-US"/>
         </w:rPr>
       </w:pPr>
       <w:r>
@@ -8790,6 +8817,7 @@
           <w:i/>
           <w:iCs/>
           <w:color w:val="0000FF"/>
+          <w:lang w:val="en-US"/>
         </w:rPr>
         <w:t xml:space="preserve">Complete </w:t>
       </w:r>
@@ -8800,6 +8828,7 @@
           <w:i/>
           <w:iCs/>
           <w:color w:val="0000FF"/>
+          <w:lang w:val="en-US"/>
         </w:rPr>
         <w:t>JavaDocs</w:t>
       </w:r>
@@ -8810,6 +8839,7 @@
           <w:i/>
           <w:iCs/>
           <w:color w:val="0000FF"/>
+          <w:lang w:val="en-US"/>
         </w:rPr>
         <w:t xml:space="preserve"> or </w:t>
       </w:r>
@@ -8820,6 +8850,7 @@
           <w:i/>
           <w:iCs/>
           <w:color w:val="0000FF"/>
+          <w:lang w:val="en-US"/>
         </w:rPr>
         <w:t>JavaScriptDocs</w:t>
       </w:r>
@@ -8830,6 +8861,7 @@
           <w:i/>
           <w:iCs/>
           <w:color w:val="0000FF"/>
+          <w:lang w:val="en-US"/>
         </w:rPr>
         <w:t xml:space="preserve"> (inline documentation) are ma</w:t>
       </w:r>
@@ -8839,6 +8871,7 @@
           <w:i/>
           <w:iCs/>
           <w:color w:val="0000FF"/>
+          <w:lang w:val="en-US"/>
         </w:rPr>
         <w:t>n</w:t>
       </w:r>
@@ -8848,6 +8881,7 @@
           <w:i/>
           <w:iCs/>
           <w:color w:val="0000FF"/>
+          <w:lang w:val="en-US"/>
         </w:rPr>
         <w:t>datory for publishing (classes, constants, variables, methods, arguments, result, examples, properties, flags)</w:t>
       </w:r>
@@ -8858,6 +8892,7 @@
           <w:i/>
           <w:iCs/>
           <w:color w:val="0000FF"/>
+          <w:lang w:val="en-US"/>
         </w:rPr>
         <w:t>,</w:t>
       </w:r>
@@ -8868,6 +8903,7 @@
           <w:i/>
           <w:iCs/>
           <w:color w:val="0000FF"/>
+          <w:lang w:val="en-US"/>
         </w:rPr>
         <w:t xml:space="preserve"> all classes and methods in all la</w:t>
       </w:r>
@@ -8877,6 +8913,7 @@
           <w:i/>
           <w:iCs/>
           <w:color w:val="0000FF"/>
+          <w:lang w:val="en-US"/>
         </w:rPr>
         <w:t>n</w:t>
       </w:r>
@@ -8886,6 +8923,7 @@
           <w:i/>
           <w:iCs/>
           <w:color w:val="0000FF"/>
+          <w:lang w:val="en-US"/>
         </w:rPr>
         <w:t>guages should be fully documented for efficient knowledge management and maintainability.</w:t>
       </w:r>
@@ -8907,6 +8945,7 @@
           <w:i/>
           <w:iCs/>
           <w:color w:val="0000FF"/>
+          <w:lang w:val="en-US"/>
         </w:rPr>
       </w:pPr>
       <w:r>
@@ -8915,6 +8954,7 @@
           <w:i/>
           <w:iCs/>
           <w:color w:val="0000FF"/>
+          <w:lang w:val="en-US"/>
         </w:rPr>
         <w:t xml:space="preserve">The </w:t>
       </w:r>
@@ -8925,6 +8965,7 @@
           <w:i/>
           <w:iCs/>
           <w:color w:val="0000FF"/>
+          <w:lang w:val="en-US"/>
         </w:rPr>
         <w:t>JavaDocs</w:t>
       </w:r>
@@ -8935,8 +8976,9 @@
           <w:i/>
           <w:iCs/>
           <w:color w:val="0000FF"/>
-        </w:rPr>
-        <w:t xml:space="preserve"> and JavaScript Docs as well as other automatically gen</w:t>
+          <w:lang w:val="en-US"/>
+        </w:rPr>
+        <w:t xml:space="preserve"> and JavaScript Docs as well as other automatically ge</w:t>
       </w:r>
       <w:r>
         <w:rPr>
@@ -8944,8 +8986,9 @@
           <w:i/>
           <w:iCs/>
           <w:color w:val="0000FF"/>
-        </w:rPr>
-        <w:t>e</w:t>
+          <w:lang w:val="en-US"/>
+        </w:rPr>
+        <w:t>n</w:t>
       </w:r>
       <w:r>
         <w:rPr>
@@ -8953,8 +8996,9 @@
           <w:i/>
           <w:iCs/>
           <w:color w:val="0000FF"/>
-        </w:rPr>
-        <w:t xml:space="preserve">rated </w:t>
+          <w:lang w:val="en-US"/>
+        </w:rPr>
+        <w:t xml:space="preserve">erated </w:t>
       </w:r>
       <w:proofErr w:type="spellStart"/>
       <w:r>
@@ -8963,6 +9007,7 @@
           <w:i/>
           <w:iCs/>
           <w:color w:val="0000FF"/>
+          <w:lang w:val="en-US"/>
         </w:rPr>
         <w:t>documention</w:t>
       </w:r>
@@ -8973,6 +9018,7 @@
           <w:i/>
           <w:iCs/>
           <w:color w:val="0000FF"/>
+          <w:lang w:val="en-US"/>
         </w:rPr>
         <w:t xml:space="preserve"> which is </w:t>
       </w:r>
@@ -8983,6 +9029,7 @@
           <w:i/>
           <w:iCs/>
           <w:color w:val="0000FF"/>
+          <w:lang w:val="en-US"/>
         </w:rPr>
         <w:t>targetted</w:t>
       </w:r>
@@ -8993,64 +9040,51 @@
           <w:i/>
           <w:iCs/>
           <w:color w:val="0000FF"/>
-        </w:rPr>
-        <w:t xml:space="preserve"> for online-distribution (on our we</w:t>
-      </w:r>
+          <w:lang w:val="en-US"/>
+        </w:rPr>
+        <w:t xml:space="preserve"> for online-distribution (on our website), does not need to be printed in the Developer </w:t>
+      </w:r>
+      <w:proofErr w:type="gramStart"/>
       <w:r>
         <w:rPr>
           <w:rFonts w:ascii="Arial" w:eastAsia="Humnst777 Lt BT" w:hAnsi="Arial" w:cs="Humnst777 Lt BT"/>
           <w:i/>
           <w:iCs/>
           <w:color w:val="0000FF"/>
-        </w:rPr>
-        <w:t>b</w:t>
-      </w:r>
+          <w:lang w:val="en-US"/>
+        </w:rPr>
+        <w:t>Guide,</w:t>
+      </w:r>
+      <w:proofErr w:type="gramEnd"/>
       <w:r>
         <w:rPr>
           <w:rFonts w:ascii="Arial" w:eastAsia="Humnst777 Lt BT" w:hAnsi="Arial" w:cs="Humnst777 Lt BT"/>
           <w:i/>
           <w:iCs/>
           <w:color w:val="0000FF"/>
-        </w:rPr>
-        <w:t xml:space="preserve">site), does not need to be printed in the Developer </w:t>
-      </w:r>
-      <w:proofErr w:type="gramStart"/>
+          <w:lang w:val="en-US"/>
+        </w:rPr>
+        <w:t xml:space="preserve"> here a re</w:t>
+      </w:r>
       <w:r>
         <w:rPr>
           <w:rFonts w:ascii="Arial" w:eastAsia="Humnst777 Lt BT" w:hAnsi="Arial" w:cs="Humnst777 Lt BT"/>
           <w:i/>
           <w:iCs/>
           <w:color w:val="0000FF"/>
-        </w:rPr>
-        <w:t>Guide,</w:t>
-      </w:r>
-      <w:proofErr w:type="gramEnd"/>
+          <w:lang w:val="en-US"/>
+        </w:rPr>
+        <w:t>f</w:t>
+      </w:r>
       <w:r>
         <w:rPr>
           <w:rFonts w:ascii="Arial" w:eastAsia="Humnst777 Lt BT" w:hAnsi="Arial" w:cs="Humnst777 Lt BT"/>
           <w:i/>
           <w:iCs/>
           <w:color w:val="0000FF"/>
-        </w:rPr>
-        <w:t xml:space="preserve"> here a ref</w:t>
-      </w:r>
-      <w:r>
-        <w:rPr>
-          <w:rFonts w:ascii="Arial" w:eastAsia="Humnst777 Lt BT" w:hAnsi="Arial" w:cs="Humnst777 Lt BT"/>
-          <w:i/>
-          <w:iCs/>
-          <w:color w:val="0000FF"/>
-        </w:rPr>
-        <w:t>e</w:t>
-      </w:r>
-      <w:r>
-        <w:rPr>
-          <w:rFonts w:ascii="Arial" w:eastAsia="Humnst777 Lt BT" w:hAnsi="Arial" w:cs="Humnst777 Lt BT"/>
-          <w:i/>
-          <w:iCs/>
-          <w:color w:val="0000FF"/>
-        </w:rPr>
-        <w:t xml:space="preserve">rence to the online area is sufficient. </w:t>
+          <w:lang w:val="en-US"/>
+        </w:rPr>
+        <w:t xml:space="preserve">erence to the online area is sufficient. </w:t>
       </w:r>
     </w:p>
     <w:p>
@@ -9070,6 +9104,7 @@
           <w:i/>
           <w:iCs/>
           <w:color w:val="0000FF"/>
+          <w:lang w:val="en-US"/>
         </w:rPr>
       </w:pPr>
       <w:r>
@@ -9078,6 +9113,7 @@
           <w:i/>
           <w:iCs/>
           <w:color w:val="0000FF"/>
+          <w:lang w:val="en-US"/>
         </w:rPr>
         <w:t xml:space="preserve">A "Token Reference" is mandatory for the Developer Guide (see e.g. the Channel Documentation on our </w:t>
       </w:r>
@@ -9088,6 +9124,7 @@
           <w:i/>
           <w:iCs/>
           <w:color w:val="0000FF"/>
+          <w:lang w:val="en-US"/>
         </w:rPr>
         <w:t>WebSite</w:t>
       </w:r>
@@ -9098,6 +9135,7 @@
           <w:i/>
           <w:iCs/>
           <w:color w:val="0000FF"/>
+          <w:lang w:val="en-US"/>
         </w:rPr>
         <w:t xml:space="preserve">) </w:t>
       </w:r>
@@ -9119,6 +9157,7 @@
           <w:i/>
           <w:iCs/>
           <w:color w:val="0000FF"/>
+          <w:lang w:val="en-US"/>
         </w:rPr>
       </w:pPr>
       <w:r>
@@ -9127,6 +9166,7 @@
           <w:i/>
           <w:iCs/>
           <w:color w:val="0000FF"/>
+          <w:lang w:val="en-US"/>
         </w:rPr>
         <w:t>List of files, as far as not automatically generated by any inline docume</w:t>
       </w:r>
@@ -9136,6 +9176,7 @@
           <w:i/>
           <w:iCs/>
           <w:color w:val="0000FF"/>
+          <w:lang w:val="en-US"/>
         </w:rPr>
         <w:t>n</w:t>
       </w:r>
@@ -9145,6 +9186,7 @@
           <w:i/>
           <w:iCs/>
           <w:color w:val="0000FF"/>
+          <w:lang w:val="en-US"/>
         </w:rPr>
         <w:t xml:space="preserve">tation tool, like </w:t>
       </w:r>
@@ -9155,6 +9197,7 @@
           <w:i/>
           <w:iCs/>
           <w:color w:val="0000FF"/>
+          <w:lang w:val="en-US"/>
         </w:rPr>
         <w:t>JavaDocs</w:t>
       </w:r>
@@ -9165,6 +9208,7 @@
           <w:i/>
           <w:iCs/>
           <w:color w:val="0000FF"/>
+          <w:lang w:val="en-US"/>
         </w:rPr>
         <w:t>. (</w:t>
       </w:r>
@@ -9175,6 +9219,7 @@
           <w:i/>
           <w:iCs/>
           <w:color w:val="0000FF"/>
+          <w:lang w:val="en-US"/>
         </w:rPr>
         <w:t>e.g</w:t>
       </w:r>
@@ -9185,6 +9230,7 @@
           <w:i/>
           <w:iCs/>
           <w:color w:val="0000FF"/>
+          <w:lang w:val="en-US"/>
         </w:rPr>
         <w:t>. a certain set of configuration files and their purpose), for configuration files, list of settings and possible options. This is also important for the packaging and deployment of the solution.</w:t>
       </w:r>
@@ -11866,7 +11912,6 @@
   <w:style w:type="character" w:default="1" w:styleId="Fuentedeprrafopredeter">
     <w:name w:val="Default Paragraph Font"/>
     <w:uiPriority w:val="1"/>
-    <w:semiHidden/>
     <w:unhideWhenUsed/>
   </w:style>
   <w:style w:type="table" w:default="1" w:styleId="Tablanormal">
@@ -12435,7 +12480,6 @@
   <w:style w:type="character" w:default="1" w:styleId="Fuentedeprrafopredeter">
     <w:name w:val="Default Paragraph Font"/>
     <w:uiPriority w:val="1"/>
-    <w:semiHidden/>
     <w:unhideWhenUsed/>
   </w:style>
   <w:style w:type="table" w:default="1" w:styleId="Tablanormal">
@@ -13058,7 +13102,7 @@
 </file>
 
 <file path=customXml/itemProps1.xml><?xml version="1.0" encoding="utf-8"?>
-<ds:datastoreItem xmlns:ds="http://schemas.openxmlformats.org/officeDocument/2006/customXml" ds:itemID="{85C55323-00C4-4158-BE2F-E5EC0CA01A05}">
+<ds:datastoreItem xmlns:ds="http://schemas.openxmlformats.org/officeDocument/2006/customXml" ds:itemID="{66788AF9-18F0-4C9A-B441-E4BC625523DC}">
   <ds:schemaRefs>
     <ds:schemaRef ds:uri="http://schemas.openxmlformats.org/officeDocument/2006/bibliography"/>
   </ds:schemaRefs>

</xml_diff>